<commit_message>
update doc and poster
</commit_message>
<xml_diff>
--- a/Phạm Huỳnh Tấn Đạt - xCS2205.DeCuong.FinalReport.Template.Doc.docx
+++ b/Phạm Huỳnh Tấn Đạt - xCS2205.DeCuong.FinalReport.Template.Doc.docx
@@ -15,7 +15,7 @@
           <w:highlight w:val="white"/>
         </w:rPr>
       </w:pPr>
-      <w:bookmarkStart w:colFirst="0" w:colLast="0" w:name="_s8y45qdy6n15" w:id="0"/>
+      <w:bookmarkStart w:colFirst="0" w:colLast="0" w:name="_gjdgxs" w:id="0"/>
       <w:bookmarkEnd w:id="0"/>
       <w:r>
         <w:rPr>
@@ -31,13 +31,12 @@
       <w:pPr>
         <w:numPr>
           <w:ilvl w:val="0"/>
-          <w:numId w:val="2"/>
+          <w:numId w:val="7"/>
         </w:numPr>
         <w:spacing w:line="360" w:lineRule="auto"/>
         <w:ind w:left="720" w:hanging="360"/>
         <w:rPr>
           <w:rFonts w:ascii="Times New Roman" w:cs="Times New Roman" w:eastAsia="Times New Roman" w:hAnsi="Times New Roman"/>
-          <w:u w:val="none"/>
         </w:rPr>
       </w:pPr>
       <w:r>
@@ -56,18 +55,22 @@
         </w:rPr>
         <w:t xml:space="preserve">(ví dụ: https://www.youtube.com/watch?v=AWq7uw-36Ng)</w:t>
       </w:r>
+      <w:r>
+        <w:rPr>
+          <w:rtl w:val="0"/>
+        </w:rPr>
+      </w:r>
     </w:p>
     <w:p>
       <w:pPr>
         <w:numPr>
           <w:ilvl w:val="0"/>
-          <w:numId w:val="2"/>
+          <w:numId w:val="7"/>
         </w:numPr>
         <w:spacing w:line="360" w:lineRule="auto"/>
         <w:ind w:left="720" w:hanging="360"/>
         <w:rPr>
           <w:rFonts w:ascii="Times New Roman" w:cs="Times New Roman" w:eastAsia="Times New Roman" w:hAnsi="Times New Roman"/>
-          <w:u w:val="none"/>
         </w:rPr>
       </w:pPr>
       <w:r>
@@ -86,12 +89,17 @@
         </w:rPr>
         <w:t xml:space="preserve">(ví dụ: https://github.com/mynameuit/CS2205.APR2023/TenDeTai.pdf)</w:t>
       </w:r>
+      <w:r>
+        <w:rPr>
+          <w:rtl w:val="0"/>
+        </w:rPr>
+      </w:r>
     </w:p>
     <w:p>
       <w:pPr>
         <w:numPr>
           <w:ilvl w:val="0"/>
-          <w:numId w:val="2"/>
+          <w:numId w:val="7"/>
         </w:numPr>
         <w:spacing w:line="360" w:lineRule="auto"/>
         <w:ind w:left="720" w:hanging="360"/>
@@ -113,7 +121,7 @@
       <w:pPr>
         <w:numPr>
           <w:ilvl w:val="0"/>
-          <w:numId w:val="2"/>
+          <w:numId w:val="7"/>
         </w:numPr>
         <w:spacing w:line="360" w:lineRule="auto"/>
         <w:ind w:left="720" w:hanging="360"/>
@@ -192,11 +200,10 @@
             <w:pPr>
               <w:keepNext w:val="0"/>
               <w:keepLines w:val="0"/>
-              <w:pageBreakBefore w:val="0"/>
               <w:widowControl w:val="0"/>
               <w:numPr>
                 <w:ilvl w:val="0"/>
-                <w:numId w:val="3"/>
+                <w:numId w:val="8"/>
               </w:numPr>
               <w:pBdr>
                 <w:top w:space="0" w:sz="0" w:val="nil"/>
@@ -225,11 +232,10 @@
             <w:pPr>
               <w:keepNext w:val="0"/>
               <w:keepLines w:val="0"/>
-              <w:pageBreakBefore w:val="0"/>
               <w:widowControl w:val="0"/>
               <w:numPr>
                 <w:ilvl w:val="0"/>
-                <w:numId w:val="3"/>
+                <w:numId w:val="8"/>
               </w:numPr>
               <w:pBdr>
                 <w:top w:space="0" w:sz="0" w:val="nil"/>
@@ -258,7 +264,6 @@
             <w:pPr>
               <w:keepNext w:val="0"/>
               <w:keepLines w:val="0"/>
-              <w:pageBreakBefore w:val="0"/>
               <w:widowControl w:val="0"/>
               <w:pBdr>
                 <w:top w:space="0" w:sz="0" w:val="nil"/>
@@ -283,7 +288,7 @@
                 <wp:inline distB="114300" distT="114300" distL="114300" distR="114300">
                   <wp:extent cx="2295525" cy="3060700"/>
                   <wp:effectExtent b="0" l="0" r="0" t="0"/>
-                  <wp:docPr id="2" name="image2.jpg"/>
+                  <wp:docPr id="1" name="image2.jpg"/>
                   <a:graphic>
                     <a:graphicData uri="http://schemas.openxmlformats.org/drawingml/2006/picture">
                       <pic:pic>
@@ -322,7 +327,6 @@
             <w:pPr>
               <w:keepNext w:val="0"/>
               <w:keepLines w:val="0"/>
-              <w:pageBreakBefore w:val="0"/>
               <w:widowControl w:val="0"/>
               <w:pBdr>
                 <w:top w:space="0" w:sz="0" w:val="nil"/>
@@ -362,10 +366,10 @@
               <w:widowControl w:val="0"/>
               <w:numPr>
                 <w:ilvl w:val="0"/>
-                <w:numId w:val="3"/>
+                <w:numId w:val="8"/>
               </w:numPr>
               <w:spacing w:line="360" w:lineRule="auto"/>
-              <w:ind w:left="360"/>
+              <w:ind w:left="360" w:hanging="360"/>
               <w:rPr>
                 <w:rFonts w:ascii="Times New Roman" w:cs="Times New Roman" w:eastAsia="Times New Roman" w:hAnsi="Times New Roman"/>
               </w:rPr>
@@ -383,10 +387,10 @@
               <w:widowControl w:val="0"/>
               <w:numPr>
                 <w:ilvl w:val="0"/>
-                <w:numId w:val="3"/>
+                <w:numId w:val="8"/>
               </w:numPr>
               <w:spacing w:line="360" w:lineRule="auto"/>
-              <w:ind w:left="360"/>
+              <w:ind w:left="360" w:hanging="360"/>
               <w:rPr>
                 <w:rFonts w:ascii="Times New Roman" w:cs="Times New Roman" w:eastAsia="Times New Roman" w:hAnsi="Times New Roman"/>
               </w:rPr>
@@ -404,10 +408,10 @@
               <w:widowControl w:val="0"/>
               <w:numPr>
                 <w:ilvl w:val="0"/>
-                <w:numId w:val="3"/>
+                <w:numId w:val="8"/>
               </w:numPr>
               <w:spacing w:line="360" w:lineRule="auto"/>
-              <w:ind w:left="360"/>
+              <w:ind w:left="360" w:hanging="360"/>
               <w:rPr>
                 <w:rFonts w:ascii="Times New Roman" w:cs="Times New Roman" w:eastAsia="Times New Roman" w:hAnsi="Times New Roman"/>
               </w:rPr>
@@ -425,10 +429,10 @@
               <w:widowControl w:val="0"/>
               <w:numPr>
                 <w:ilvl w:val="0"/>
-                <w:numId w:val="3"/>
+                <w:numId w:val="8"/>
               </w:numPr>
               <w:spacing w:line="360" w:lineRule="auto"/>
-              <w:ind w:left="360"/>
+              <w:ind w:left="360" w:hanging="360"/>
               <w:rPr>
                 <w:rFonts w:ascii="Times New Roman" w:cs="Times New Roman" w:eastAsia="Times New Roman" w:hAnsi="Times New Roman"/>
               </w:rPr>
@@ -446,10 +450,10 @@
               <w:widowControl w:val="0"/>
               <w:numPr>
                 <w:ilvl w:val="0"/>
-                <w:numId w:val="3"/>
+                <w:numId w:val="8"/>
               </w:numPr>
               <w:spacing w:line="360" w:lineRule="auto"/>
-              <w:ind w:left="360"/>
+              <w:ind w:left="360" w:hanging="360"/>
               <w:rPr>
                 <w:rFonts w:ascii="Times New Roman" w:cs="Times New Roman" w:eastAsia="Times New Roman" w:hAnsi="Times New Roman"/>
               </w:rPr>
@@ -483,13 +487,12 @@
               <w:widowControl w:val="0"/>
               <w:numPr>
                 <w:ilvl w:val="0"/>
-                <w:numId w:val="3"/>
+                <w:numId w:val="8"/>
               </w:numPr>
               <w:spacing w:line="360" w:lineRule="auto"/>
-              <w:ind w:left="360"/>
-              <w:rPr>
-                <w:rFonts w:ascii="Times New Roman" w:cs="Times New Roman" w:eastAsia="Times New Roman" w:hAnsi="Times New Roman"/>
-                <w:u w:val="none"/>
+              <w:ind w:left="360" w:hanging="360"/>
+              <w:rPr>
+                <w:rFonts w:ascii="Times New Roman" w:cs="Times New Roman" w:eastAsia="Times New Roman" w:hAnsi="Times New Roman"/>
               </w:rPr>
             </w:pPr>
             <w:r>
@@ -586,7 +589,7 @@
           <w:rFonts w:ascii="Times New Roman" w:cs="Times New Roman" w:eastAsia="Times New Roman" w:hAnsi="Times New Roman"/>
         </w:rPr>
       </w:pPr>
-      <w:bookmarkStart w:colFirst="0" w:colLast="0" w:name="_g7yebr5apq4e" w:id="1"/>
+      <w:bookmarkStart w:colFirst="0" w:colLast="0" w:name="_30j0zll" w:id="1"/>
       <w:bookmarkEnd w:id="1"/>
       <w:r>
         <w:rPr>
@@ -647,7 +650,6 @@
             <w:pPr>
               <w:keepNext w:val="0"/>
               <w:keepLines w:val="0"/>
-              <w:pageBreakBefore w:val="0"/>
               <w:widowControl w:val="0"/>
               <w:pBdr>
                 <w:top w:space="0" w:sz="0" w:val="nil"/>
@@ -678,7 +680,6 @@
             <w:pPr>
               <w:keepNext w:val="0"/>
               <w:keepLines w:val="0"/>
-              <w:pageBreakBefore w:val="0"/>
               <w:widowControl w:val="0"/>
               <w:pBdr>
                 <w:top w:space="0" w:sz="0" w:val="nil"/>
@@ -725,7 +726,6 @@
             <w:pPr>
               <w:keepNext w:val="0"/>
               <w:keepLines w:val="0"/>
-              <w:pageBreakBefore w:val="0"/>
               <w:widowControl w:val="0"/>
               <w:pBdr>
                 <w:top w:space="0" w:sz="0" w:val="nil"/>
@@ -760,7 +760,6 @@
             <w:pPr>
               <w:keepNext w:val="0"/>
               <w:keepLines w:val="0"/>
-              <w:pageBreakBefore w:val="0"/>
               <w:widowControl w:val="0"/>
               <w:pBdr>
                 <w:top w:space="0" w:sz="0" w:val="nil"/>
@@ -807,7 +806,6 @@
             <w:pPr>
               <w:keepNext w:val="0"/>
               <w:keepLines w:val="0"/>
-              <w:pageBreakBefore w:val="0"/>
               <w:widowControl w:val="0"/>
               <w:pBdr>
                 <w:top w:space="0" w:sz="0" w:val="nil"/>
@@ -862,7 +860,6 @@
             <w:pPr>
               <w:keepNext w:val="0"/>
               <w:keepLines w:val="0"/>
-              <w:pageBreakBefore w:val="0"/>
               <w:widowControl w:val="0"/>
               <w:pBdr>
                 <w:top w:space="0" w:sz="0" w:val="nil"/>
@@ -917,7 +914,6 @@
             <w:pPr>
               <w:keepNext w:val="0"/>
               <w:keepLines w:val="0"/>
-              <w:pageBreakBefore w:val="0"/>
               <w:widowControl w:val="0"/>
               <w:pBdr>
                 <w:top w:space="0" w:sz="0" w:val="nil"/>
@@ -954,7 +950,6 @@
             <w:pPr>
               <w:keepNext w:val="0"/>
               <w:keepLines w:val="0"/>
-              <w:pageBreakBefore w:val="0"/>
               <w:widowControl w:val="0"/>
               <w:pBdr>
                 <w:top w:space="0" w:sz="0" w:val="nil"/>
@@ -1009,7 +1004,6 @@
             <w:pPr>
               <w:keepNext w:val="0"/>
               <w:keepLines w:val="0"/>
-              <w:pageBreakBefore w:val="0"/>
               <w:widowControl w:val="0"/>
               <w:pBdr>
                 <w:top w:space="0" w:sz="0" w:val="nil"/>
@@ -1048,7 +1042,6 @@
             <w:pPr>
               <w:keepNext w:val="0"/>
               <w:keepLines w:val="0"/>
-              <w:pageBreakBefore w:val="0"/>
               <w:widowControl w:val="0"/>
               <w:pBdr>
                 <w:top w:space="0" w:sz="0" w:val="nil"/>
@@ -1070,7 +1063,7 @@
                 <w:rFonts w:ascii="Times New Roman" w:cs="Times New Roman" w:eastAsia="Times New Roman" w:hAnsi="Times New Roman"/>
                 <w:rtl w:val="0"/>
               </w:rPr>
-              <w:t xml:space="preserve">Trong những năm trở lại đây, thương mại điện tử ngày càng phát triển kéo theo đó là sự cạnh tranh ngày càng tăng trên thị trường. Việc nâng cao chất lượng sản phẩm cũng như dịch vụ là ưu tiên hàng đầu, tuy nhiên, khi nhìn vào các góp ý của khách hàng, không khó để nhận ra có rất nhiều comment vô nghĩa, không liên quan làm giảm độ tin cậy cũng như tốn thời gian để sàng lọc. Trong đề tài này, nhóm đề xuất áp dụng mô hình học sâu PhoBERT kết hợp một mô hình Neural Network nhằm phân loại câu comment. Đồng thời, chúng tôi cũng xây dựng một bộ dữ liệu giới hạn trong một nhóm sản phẩm để huấn luyện và kiểm tra mô hình.</w:t>
+              <w:t xml:space="preserve">Trong những năm trở lại đây, ngành thương mại điện tử ngày càng phát triển kéo theo đó là sự cạnh tranh ngày càng gia tăng trên thị trường. Các cửa hàng chú trọng việc phân tích các câu bình luận của khách hàng về các sản phẩm nhằm nâng cao chất lượng dịch vụ cũng như cải thiện chất lượng sản phẩm. Tuy nhiên, khi nhìn vào các góp ý của khách hàng, không khó để nhận ra có rất nhiều comment vô nghĩa, không liên quan làm giảm độ tin cậy cũng như tốn thời gian để sàng lọc. Trong đề tài này, nhóm đề xuất áp dụng mô hình học sâu PhoBERT kết hợp một mô hình Neural Network nhằm phân loại câu comment. Đồng thời, chúng tôi cũng xây dựng một bộ dữ liệu về các câu bình luận, bao gồm cả spam và không spam về các sản phẩm điện tử để huấn luyện và kiểm thử mô hình sau khi huấn luyện.</w:t>
             </w:r>
           </w:p>
         </w:tc>
@@ -1130,71 +1123,87 @@
                 <w:rFonts w:ascii="Times New Roman" w:cs="Times New Roman" w:eastAsia="Times New Roman" w:hAnsi="Times New Roman"/>
                 <w:rtl w:val="0"/>
               </w:rPr>
-              <w:t xml:space="preserve">Shopee là một trong những sàn thương mại điện tử lớn nhất mua bán đồ gia dụng, công nghệ lớn nhất Việt Nam với hàng ngàn sản phẩm được mua bán mỗi ngày. Việc xác định ý kiến của khách hàng với từng sản phẩm có thể giúp cửa hàng cải tiến chất lượng cũng như dịch vụ. Tuy nhiên, trong các câu comment tồn tại rất nhiều câu vô nghĩa, chỉ mang tính tượng trưng mà không đem lại ý nghĩa gì cho việc cải thiện dịch vụ, sản phẩm của cửa hàng, những câu comment này được gọi là “spam” và ngược lại, những câu comment bình thường gọi là “không spam”.</w:t>
-            </w:r>
-          </w:p>
-          <w:p>
-            <w:pPr>
-              <w:widowControl w:val="0"/>
-              <w:spacing w:line="360" w:lineRule="auto"/>
-              <w:rPr>
-                <w:rFonts w:ascii="Times New Roman" w:cs="Times New Roman" w:eastAsia="Times New Roman" w:hAnsi="Times New Roman"/>
-              </w:rPr>
-            </w:pPr>
-            <w:r>
-              <w:rPr>
-                <w:rFonts w:ascii="Times New Roman" w:cs="Times New Roman" w:eastAsia="Times New Roman" w:hAnsi="Times New Roman"/>
-                <w:rtl w:val="0"/>
-              </w:rPr>
-              <w:t xml:space="preserve">Các thuật toán máy học truyền thống được áp dụng cho bài toán như Naive Bayes, K-Nearest Neighbor, Support Vector Machine đã đem lại kết quả khả quan, tuy nhiên, các phương pháp này cũng có những điểm hạn chế trong việc biểu diễn cũng như nhận dạng nội dung, ý nghĩa câu văn khi phải xử lý các câu văn ngôn ngữ tự nhiên.</w:t>
-            </w:r>
-          </w:p>
-          <w:p>
-            <w:pPr>
-              <w:widowControl w:val="0"/>
-              <w:spacing w:line="360" w:lineRule="auto"/>
-              <w:rPr>
-                <w:rFonts w:ascii="Times New Roman" w:cs="Times New Roman" w:eastAsia="Times New Roman" w:hAnsi="Times New Roman"/>
-              </w:rPr>
-            </w:pPr>
-            <w:r>
-              <w:rPr>
-                <w:rFonts w:ascii="Times New Roman" w:cs="Times New Roman" w:eastAsia="Times New Roman" w:hAnsi="Times New Roman"/>
-                <w:rtl w:val="0"/>
-              </w:rPr>
-              <w:t xml:space="preserve">Hiện nay, việc phát triển và sử dụng các mô hình học sâu đã cải thiện sâu sắc về khả năng xử lý ngôn ngữ, với sự phát triển của các mô hình RNN, LSTM,... tuy nhiên các mô hình này đều gặp khó khăn trong việc biểu diễn ý nghĩa câu khi phụ thuộc vào nghĩa của từ trước hoặc sau nó. </w:t>
-            </w:r>
-          </w:p>
-          <w:p>
-            <w:pPr>
-              <w:widowControl w:val="0"/>
-              <w:spacing w:line="360" w:lineRule="auto"/>
-              <w:rPr>
-                <w:rFonts w:ascii="Times New Roman" w:cs="Times New Roman" w:eastAsia="Times New Roman" w:hAnsi="Times New Roman"/>
-              </w:rPr>
-            </w:pPr>
-            <w:r>
-              <w:rPr>
-                <w:rFonts w:ascii="Times New Roman" w:cs="Times New Roman" w:eastAsia="Times New Roman" w:hAnsi="Times New Roman"/>
-                <w:rtl w:val="0"/>
-              </w:rPr>
-              <w:t xml:space="preserve">Với sự xuất hiện của BERT, bên cạnh việc tận dụng sức mạnh của phần cứng thông qua khả năng xử lý ma trận lớn, BERT còn học ngữ nghĩa của từng từ thông qua nội dung của cả câu, điều này giúp BERT có khả năng biểu diễn câu tốt hơn các mô hình khác. Và PhoBERT, một phiên bản mô hình BERT được huấn luyện với một lượng lớn dữ liệu tiếng Việt đã ra đời nhằm khai thác sức mạnh của BERT trong việc biểu diễn ngôn ngữ tiếng Việt.</w:t>
-            </w:r>
-          </w:p>
-          <w:p>
-            <w:pPr>
-              <w:widowControl w:val="0"/>
-              <w:spacing w:line="360" w:lineRule="auto"/>
-              <w:rPr>
-                <w:rFonts w:ascii="Times New Roman" w:cs="Times New Roman" w:eastAsia="Times New Roman" w:hAnsi="Times New Roman"/>
-              </w:rPr>
-            </w:pPr>
-            <w:r>
-              <w:rPr>
-                <w:rFonts w:ascii="Times New Roman" w:cs="Times New Roman" w:eastAsia="Times New Roman" w:hAnsi="Times New Roman"/>
-                <w:rtl w:val="0"/>
-              </w:rPr>
-              <w:t xml:space="preserve">Trong đề tài này, nhóm nghiên cứu PhoBERT và khả năng áp dụng mô hình này vào việc giải quyết bài toán.</w:t>
+              <w:t xml:space="preserve">Shopee là một trong những sàn thương mại điện tử lớn nhất mua bán đồ gia dụng, công nghệ lớn nhất Việt Nam với hàng ngàn sản phẩm được mua bán mỗi ngày. Việc xác định ý kiến của khách hàng với các sản phẩm có thể giúp cửa hàng nâng cao chất lượng cũng như cải thiện dịch vụ. Tuy nhiên, trong các câu comment tồn tại rất nhiều câu vô nghĩa, chỉ mang tính tượng trưng mà không đem lại ý nghĩa gì cho việc cải thiện dịch vụ, sản phẩm của cửa hàng, những câu comment này được gọi là “spam” và ngược lại, những câu comment bình thường gọi là “không spam”.</w:t>
+            </w:r>
+          </w:p>
+          <w:p>
+            <w:pPr>
+              <w:widowControl w:val="0"/>
+              <w:spacing w:line="360" w:lineRule="auto"/>
+              <w:rPr>
+                <w:rFonts w:ascii="Times New Roman" w:cs="Times New Roman" w:eastAsia="Times New Roman" w:hAnsi="Times New Roman"/>
+              </w:rPr>
+            </w:pPr>
+            <w:r>
+              <w:rPr>
+                <w:rFonts w:ascii="Times New Roman" w:cs="Times New Roman" w:eastAsia="Times New Roman" w:hAnsi="Times New Roman"/>
+                <w:rtl w:val="0"/>
+              </w:rPr>
+              <w:t xml:space="preserve">Các phương pháp máy học truyền thống được áp dụng cho bài toán như K-Nearest Neighbor, Support Vector Machine,.. đã đem lại một số kết quả, tuy nhiên, các phương pháp này chưa biểu diễn cũng như hiểu nội dung, ý nghĩa câu văn tốt.</w:t>
+            </w:r>
+          </w:p>
+          <w:p>
+            <w:pPr>
+              <w:widowControl w:val="0"/>
+              <w:spacing w:line="360" w:lineRule="auto"/>
+              <w:rPr>
+                <w:rFonts w:ascii="Times New Roman" w:cs="Times New Roman" w:eastAsia="Times New Roman" w:hAnsi="Times New Roman"/>
+              </w:rPr>
+            </w:pPr>
+            <w:r>
+              <w:rPr>
+                <w:rFonts w:ascii="Times New Roman" w:cs="Times New Roman" w:eastAsia="Times New Roman" w:hAnsi="Times New Roman"/>
+                <w:rtl w:val="0"/>
+              </w:rPr>
+              <w:t xml:space="preserve">Việc phát triển và sử dụng các mô hình học sâu đã cải thiện sâu sắc về khả năng xử lý ngôn ngữ của máy tính, với sự phát triển của các mô hình RNN, LSTM,... tuy nhiên các mô hình này đều gặp khó khăn trong việc biểu diễn ý nghĩa của câu khi phụ thuộc vào nghĩa của từ trước hoặc sau nó cũng như gặp khó khăn trong việc học các câu dài và phức tạp.</w:t>
+            </w:r>
+          </w:p>
+          <w:p>
+            <w:pPr>
+              <w:widowControl w:val="0"/>
+              <w:spacing w:line="360" w:lineRule="auto"/>
+              <w:rPr>
+                <w:rFonts w:ascii="Times New Roman" w:cs="Times New Roman" w:eastAsia="Times New Roman" w:hAnsi="Times New Roman"/>
+              </w:rPr>
+            </w:pPr>
+            <w:r>
+              <w:rPr>
+                <w:rFonts w:ascii="Times New Roman" w:cs="Times New Roman" w:eastAsia="Times New Roman" w:hAnsi="Times New Roman"/>
+                <w:rtl w:val="0"/>
+              </w:rPr>
+              <w:t xml:space="preserve">Với sự xuất hiện của BERT, bên cạnh việc tận dụng sức mạnh của phần cứng thông qua khả năng xử lý ma trận lớn khiến cho việc huấn luyện được nhanh hơn, BERT còn học ngữ nghĩa của từng từ thông qua nội dung của cả câu, điều này giúp BERT có khả năng biểu diễn câu tốt hơn các mô hình khác. </w:t>
+            </w:r>
+          </w:p>
+          <w:p>
+            <w:pPr>
+              <w:widowControl w:val="0"/>
+              <w:spacing w:line="360" w:lineRule="auto"/>
+              <w:rPr>
+                <w:rFonts w:ascii="Times New Roman" w:cs="Times New Roman" w:eastAsia="Times New Roman" w:hAnsi="Times New Roman"/>
+              </w:rPr>
+            </w:pPr>
+            <w:r>
+              <w:rPr>
+                <w:rFonts w:ascii="Times New Roman" w:cs="Times New Roman" w:eastAsia="Times New Roman" w:hAnsi="Times New Roman"/>
+                <w:rtl w:val="0"/>
+              </w:rPr>
+              <w:t xml:space="preserve">Các nhà nghiên cứu Việt Nam cũng đã cho ra đời PhoBERT, một phiên bản mô hình BERT được huấn luyện với một bộ dữ liệu tiếng Việt lớn đã ra đời nhằm khai thác sức mạnh của BERT trong việc biểu diễn ngôn ngữ tiếng Việt.</w:t>
+            </w:r>
+          </w:p>
+          <w:p>
+            <w:pPr>
+              <w:widowControl w:val="0"/>
+              <w:spacing w:line="360" w:lineRule="auto"/>
+              <w:rPr>
+                <w:rFonts w:ascii="Times New Roman" w:cs="Times New Roman" w:eastAsia="Times New Roman" w:hAnsi="Times New Roman"/>
+              </w:rPr>
+            </w:pPr>
+            <w:r>
+              <w:rPr>
+                <w:rFonts w:ascii="Times New Roman" w:cs="Times New Roman" w:eastAsia="Times New Roman" w:hAnsi="Times New Roman"/>
+                <w:rtl w:val="0"/>
+              </w:rPr>
+              <w:t xml:space="preserve">Trong đề tài này, nhóm nghiên cứu về PhoBERT và khả năng áp dụng mô hình này vào việc giải quyết bài toán phân loại câu comment.</w:t>
             </w:r>
           </w:p>
           <w:p>
@@ -1213,7 +1222,7 @@
                 <wp:inline distB="114300" distT="114300" distL="114300" distR="114300">
                   <wp:extent cx="6143625" cy="774700"/>
                   <wp:effectExtent b="0" l="0" r="0" t="0"/>
-                  <wp:docPr id="1" name="image1.png"/>
+                  <wp:docPr id="2" name="image1.png"/>
                   <a:graphic>
                     <a:graphicData uri="http://schemas.openxmlformats.org/drawingml/2006/picture">
                       <pic:pic>
@@ -1359,7 +1368,6 @@
                   <w:pPr>
                     <w:keepNext w:val="0"/>
                     <w:keepLines w:val="0"/>
-                    <w:pageBreakBefore w:val="0"/>
                     <w:widowControl w:val="0"/>
                     <w:pBdr>
                       <w:top w:space="0" w:sz="0" w:val="nil"/>
@@ -1400,7 +1408,6 @@
                   <w:pPr>
                     <w:keepNext w:val="0"/>
                     <w:keepLines w:val="0"/>
-                    <w:pageBreakBefore w:val="0"/>
                     <w:widowControl w:val="0"/>
                     <w:pBdr>
                       <w:top w:space="0" w:sz="0" w:val="nil"/>
@@ -1475,7 +1482,6 @@
                   <w:pPr>
                     <w:keepNext w:val="0"/>
                     <w:keepLines w:val="0"/>
-                    <w:pageBreakBefore w:val="0"/>
                     <w:widowControl w:val="0"/>
                     <w:pBdr>
                       <w:top w:space="0" w:sz="0" w:val="nil"/>
@@ -1522,7 +1528,6 @@
                   <w:pPr>
                     <w:keepNext w:val="0"/>
                     <w:keepLines w:val="0"/>
-                    <w:pageBreakBefore w:val="0"/>
                     <w:widowControl w:val="0"/>
                     <w:pBdr>
                       <w:top w:space="0" w:sz="0" w:val="nil"/>
@@ -1563,7 +1568,6 @@
                   <w:pPr>
                     <w:keepNext w:val="0"/>
                     <w:keepLines w:val="0"/>
-                    <w:pageBreakBefore w:val="0"/>
                     <w:widowControl w:val="0"/>
                     <w:pBdr>
                       <w:top w:space="0" w:sz="0" w:val="nil"/>
@@ -1595,7 +1599,6 @@
             <w:pPr>
               <w:keepNext w:val="0"/>
               <w:keepLines w:val="0"/>
-              <w:pageBreakBefore w:val="0"/>
               <w:widowControl w:val="0"/>
               <w:pBdr>
                 <w:top w:space="0" w:sz="0" w:val="nil"/>
@@ -1668,21 +1671,25 @@
               <w:widowControl w:val="0"/>
               <w:numPr>
                 <w:ilvl w:val="0"/>
-                <w:numId w:val="8"/>
+                <w:numId w:val="5"/>
               </w:numPr>
               <w:spacing w:line="360" w:lineRule="auto"/>
               <w:ind w:left="720" w:hanging="360"/>
               <w:rPr>
                 <w:rFonts w:ascii="Times New Roman" w:cs="Times New Roman" w:eastAsia="Times New Roman" w:hAnsi="Times New Roman"/>
-                <w:u w:val="none"/>
-              </w:rPr>
-            </w:pPr>
-            <w:r>
-              <w:rPr>
-                <w:rFonts w:ascii="Times New Roman" w:cs="Times New Roman" w:eastAsia="Times New Roman" w:hAnsi="Times New Roman"/>
-                <w:rtl w:val="0"/>
-              </w:rPr>
-              <w:t xml:space="preserve">Nghiên cứu mô hình PhoBERT nhằm áp dụng cho bài toán.</w:t>
+              </w:rPr>
+            </w:pPr>
+            <w:r>
+              <w:rPr>
+                <w:rFonts w:ascii="Times New Roman" w:cs="Times New Roman" w:eastAsia="Times New Roman" w:hAnsi="Times New Roman"/>
+                <w:rtl w:val="0"/>
+              </w:rPr>
+              <w:t xml:space="preserve">Nghiên cứu mô hình về PhoBERT áp dụng cho bài toán.</w:t>
+            </w:r>
+            <w:r>
+              <w:rPr>
+                <w:rtl w:val="0"/>
+              </w:rPr>
             </w:r>
           </w:p>
           <w:p>
@@ -1690,13 +1697,12 @@
               <w:widowControl w:val="0"/>
               <w:numPr>
                 <w:ilvl w:val="0"/>
-                <w:numId w:val="8"/>
+                <w:numId w:val="5"/>
               </w:numPr>
               <w:spacing w:line="360" w:lineRule="auto"/>
               <w:ind w:left="720" w:hanging="360"/>
               <w:rPr>
                 <w:rFonts w:ascii="Times New Roman" w:cs="Times New Roman" w:eastAsia="Times New Roman" w:hAnsi="Times New Roman"/>
-                <w:u w:val="none"/>
               </w:rPr>
             </w:pPr>
             <w:r>
@@ -1705,6 +1711,11 @@
                 <w:rtl w:val="0"/>
               </w:rPr>
               <w:t xml:space="preserve">Xây dựng bộ dữ liệu với nhóm sản phẩm điện tử trên shopee.</w:t>
+            </w:r>
+            <w:r>
+              <w:rPr>
+                <w:rtl w:val="0"/>
+              </w:rPr>
             </w:r>
           </w:p>
           <w:p>
@@ -1712,13 +1723,12 @@
               <w:widowControl w:val="0"/>
               <w:numPr>
                 <w:ilvl w:val="0"/>
-                <w:numId w:val="8"/>
+                <w:numId w:val="5"/>
               </w:numPr>
               <w:spacing w:line="360" w:lineRule="auto"/>
               <w:ind w:left="720" w:hanging="360"/>
               <w:rPr>
                 <w:rFonts w:ascii="Times New Roman" w:cs="Times New Roman" w:eastAsia="Times New Roman" w:hAnsi="Times New Roman"/>
-                <w:u w:val="none"/>
               </w:rPr>
             </w:pPr>
             <w:r>
@@ -1727,6 +1737,11 @@
                 <w:rtl w:val="0"/>
               </w:rPr>
               <w:t xml:space="preserve">Xây dựng ứng dụng và api để demo mô hình.</w:t>
+            </w:r>
+            <w:r>
+              <w:rPr>
+                <w:rtl w:val="0"/>
+              </w:rPr>
             </w:r>
           </w:p>
         </w:tc>
@@ -1770,13 +1785,12 @@
               <w:widowControl w:val="0"/>
               <w:numPr>
                 <w:ilvl w:val="0"/>
-                <w:numId w:val="4"/>
+                <w:numId w:val="1"/>
               </w:numPr>
               <w:spacing w:line="360" w:lineRule="auto"/>
               <w:ind w:left="720" w:hanging="360"/>
               <w:rPr>
                 <w:rFonts w:ascii="Times New Roman" w:cs="Times New Roman" w:eastAsia="Times New Roman" w:hAnsi="Times New Roman"/>
-                <w:u w:val="none"/>
               </w:rPr>
             </w:pPr>
             <w:r>
@@ -1785,6 +1799,11 @@
                 <w:rtl w:val="0"/>
               </w:rPr>
               <w:t xml:space="preserve">Xây dựng bộ dữ liệu dựa trên các câu comment nhóm sản phẩm điện tử trên shopee.</w:t>
+            </w:r>
+            <w:r>
+              <w:rPr>
+                <w:rtl w:val="0"/>
+              </w:rPr>
             </w:r>
           </w:p>
           <w:p>
@@ -1792,21 +1811,25 @@
               <w:widowControl w:val="0"/>
               <w:numPr>
                 <w:ilvl w:val="0"/>
-                <w:numId w:val="4"/>
+                <w:numId w:val="1"/>
               </w:numPr>
               <w:spacing w:line="360" w:lineRule="auto"/>
               <w:ind w:left="720" w:hanging="360"/>
               <w:rPr>
                 <w:rFonts w:ascii="Times New Roman" w:cs="Times New Roman" w:eastAsia="Times New Roman" w:hAnsi="Times New Roman"/>
-                <w:u w:val="none"/>
-              </w:rPr>
-            </w:pPr>
-            <w:r>
-              <w:rPr>
-                <w:rFonts w:ascii="Times New Roman" w:cs="Times New Roman" w:eastAsia="Times New Roman" w:hAnsi="Times New Roman"/>
-                <w:rtl w:val="0"/>
-              </w:rPr>
-              <w:t xml:space="preserve">Xây dựng mô hình áp dụng với ngôn ngữ tiếng việt.</w:t>
+              </w:rPr>
+            </w:pPr>
+            <w:r>
+              <w:rPr>
+                <w:rFonts w:ascii="Times New Roman" w:cs="Times New Roman" w:eastAsia="Times New Roman" w:hAnsi="Times New Roman"/>
+                <w:rtl w:val="0"/>
+              </w:rPr>
+              <w:t xml:space="preserve">Mô hình hoạt động với  tiếng việt.</w:t>
+            </w:r>
+            <w:r>
+              <w:rPr>
+                <w:rtl w:val="0"/>
+              </w:rPr>
             </w:r>
           </w:p>
         </w:tc>
@@ -1850,7 +1873,7 @@
               <w:widowControl w:val="0"/>
               <w:numPr>
                 <w:ilvl w:val="0"/>
-                <w:numId w:val="1"/>
+                <w:numId w:val="6"/>
               </w:numPr>
               <w:spacing w:line="360" w:lineRule="auto"/>
               <w:ind w:left="720" w:hanging="360"/>
@@ -1913,7 +1936,7 @@
               <w:widowControl w:val="0"/>
               <w:numPr>
                 <w:ilvl w:val="0"/>
-                <w:numId w:val="6"/>
+                <w:numId w:val="3"/>
               </w:numPr>
               <w:spacing w:line="360" w:lineRule="auto"/>
               <w:ind w:left="720" w:hanging="360"/>
@@ -1927,7 +1950,12 @@
                 <w:rFonts w:ascii="Times New Roman" w:cs="Times New Roman" w:eastAsia="Times New Roman" w:hAnsi="Times New Roman"/>
                 <w:rtl w:val="0"/>
               </w:rPr>
-              <w:t xml:space="preserve">Nghiên cứu mô hình PhoBERT xử lý được các câu comment về các sản phẩm điện tử trên shopee và có thể phân loại câu comment với độ chính xác cao.</w:t>
+              <w:t xml:space="preserve">Nghiên cứu mô hình PhoBERT nhằm xử lý các câu comment tiếng Việt về các sản phẩm điện tử trên shopee và có thể phân loại chính xác các câu comment.</w:t>
+            </w:r>
+            <w:r>
+              <w:rPr>
+                <w:rtl w:val="0"/>
+              </w:rPr>
             </w:r>
           </w:p>
           <w:p>
@@ -1935,21 +1963,25 @@
               <w:widowControl w:val="0"/>
               <w:numPr>
                 <w:ilvl w:val="0"/>
-                <w:numId w:val="6"/>
+                <w:numId w:val="3"/>
               </w:numPr>
               <w:spacing w:line="360" w:lineRule="auto"/>
               <w:ind w:left="720" w:hanging="360"/>
               <w:rPr>
                 <w:rFonts w:ascii="Times New Roman" w:cs="Times New Roman" w:eastAsia="Times New Roman" w:hAnsi="Times New Roman"/>
-                <w:u w:val="none"/>
-              </w:rPr>
-            </w:pPr>
-            <w:r>
-              <w:rPr>
-                <w:rFonts w:ascii="Times New Roman" w:cs="Times New Roman" w:eastAsia="Times New Roman" w:hAnsi="Times New Roman"/>
-                <w:rtl w:val="0"/>
-              </w:rPr>
-              <w:t xml:space="preserve">Xây dựng bộ dữ liệu gồm 10000 câu comment về các sản phẩm điện tử lấy từ shopee để mô hình có thể học dữ liệu một cách chính xác và thực tế.</w:t>
+              </w:rPr>
+            </w:pPr>
+            <w:r>
+              <w:rPr>
+                <w:rFonts w:ascii="Times New Roman" w:cs="Times New Roman" w:eastAsia="Times New Roman" w:hAnsi="Times New Roman"/>
+                <w:rtl w:val="0"/>
+              </w:rPr>
+              <w:t xml:space="preserve">Xây dựng bộ dữ liệu gồm 10000 câu comment về các sản phẩm điện tử trên shopee nhằm huấn luyện mô hình cũng như kiểm thử mô hình sau khi huấn luyện trên bộ dữ liệu đã xây dựng.</w:t>
+            </w:r>
+            <w:r>
+              <w:rPr>
+                <w:rtl w:val="0"/>
+              </w:rPr>
             </w:r>
           </w:p>
           <w:p>
@@ -1957,21 +1989,25 @@
               <w:widowControl w:val="0"/>
               <w:numPr>
                 <w:ilvl w:val="0"/>
-                <w:numId w:val="6"/>
+                <w:numId w:val="3"/>
               </w:numPr>
               <w:spacing w:line="360" w:lineRule="auto"/>
               <w:ind w:left="720" w:hanging="360"/>
               <w:rPr>
                 <w:rFonts w:ascii="Times New Roman" w:cs="Times New Roman" w:eastAsia="Times New Roman" w:hAnsi="Times New Roman"/>
-                <w:u w:val="none"/>
-              </w:rPr>
-            </w:pPr>
-            <w:r>
-              <w:rPr>
-                <w:rFonts w:ascii="Times New Roman" w:cs="Times New Roman" w:eastAsia="Times New Roman" w:hAnsi="Times New Roman"/>
-                <w:rtl w:val="0"/>
-              </w:rPr>
-              <w:t xml:space="preserve">Sử dụng PhoBERT phiên bản base và large, một mô hình học sâu đã được huấn luyện trên tập dữ liệu tiếng việt khổng lồ, cho việc fine-tune với bộ dữ liệu đã xây, một kỹ thuật sử dụng một mô hình mạng đã được huấn luyện cho một nhiệm vụ nhất định để thực hiện một nhiệm vụ tương tự để giúp mô hình học thêm dữ liệu câu comment.</w:t>
+              </w:rPr>
+            </w:pPr>
+            <w:r>
+              <w:rPr>
+                <w:rFonts w:ascii="Times New Roman" w:cs="Times New Roman" w:eastAsia="Times New Roman" w:hAnsi="Times New Roman"/>
+                <w:rtl w:val="0"/>
+              </w:rPr>
+              <w:t xml:space="preserve">Fine-tune PhoBERT phiên bản base và large, hai phiên bản PhoBERT đã được huấn luyện trên tập dữ liệu tiếng việt khổng lồ, với bộ dữ liệu đã xây dựng, nhằm giúp 2 mô hình học thêm dữ liệu câu comment, từ đó giúp mô hình phân loại câu comment chính xác hơn.</w:t>
+            </w:r>
+            <w:r>
+              <w:rPr>
+                <w:rtl w:val="0"/>
+              </w:rPr>
             </w:r>
           </w:p>
           <w:p>
@@ -1979,21 +2015,25 @@
               <w:widowControl w:val="0"/>
               <w:numPr>
                 <w:ilvl w:val="0"/>
-                <w:numId w:val="6"/>
+                <w:numId w:val="3"/>
               </w:numPr>
               <w:spacing w:line="360" w:lineRule="auto"/>
               <w:ind w:left="720" w:hanging="360"/>
               <w:rPr>
                 <w:rFonts w:ascii="Times New Roman" w:cs="Times New Roman" w:eastAsia="Times New Roman" w:hAnsi="Times New Roman"/>
-                <w:u w:val="none"/>
-              </w:rPr>
-            </w:pPr>
-            <w:r>
-              <w:rPr>
-                <w:rFonts w:ascii="Times New Roman" w:cs="Times New Roman" w:eastAsia="Times New Roman" w:hAnsi="Times New Roman"/>
-                <w:rtl w:val="0"/>
-              </w:rPr>
-              <w:t xml:space="preserve">Đánh giá hai mô hình thông qua các độ đo như accuracy.</w:t>
+              </w:rPr>
+            </w:pPr>
+            <w:r>
+              <w:rPr>
+                <w:rFonts w:ascii="Times New Roman" w:cs="Times New Roman" w:eastAsia="Times New Roman" w:hAnsi="Times New Roman"/>
+                <w:rtl w:val="0"/>
+              </w:rPr>
+              <w:t xml:space="preserve">Đánh giá hai mô hình thông qua độ đo như accuracy.</w:t>
+            </w:r>
+            <w:r>
+              <w:rPr>
+                <w:rtl w:val="0"/>
+              </w:rPr>
             </w:r>
           </w:p>
           <w:p>
@@ -2001,13 +2041,12 @@
               <w:widowControl w:val="0"/>
               <w:numPr>
                 <w:ilvl w:val="0"/>
-                <w:numId w:val="6"/>
+                <w:numId w:val="3"/>
               </w:numPr>
               <w:spacing w:line="360" w:lineRule="auto"/>
               <w:ind w:left="720" w:hanging="360"/>
               <w:rPr>
                 <w:rFonts w:ascii="Times New Roman" w:cs="Times New Roman" w:eastAsia="Times New Roman" w:hAnsi="Times New Roman"/>
-                <w:u w:val="none"/>
               </w:rPr>
             </w:pPr>
             <w:r>
@@ -2068,7 +2107,7 @@
               <w:widowControl w:val="0"/>
               <w:numPr>
                 <w:ilvl w:val="0"/>
-                <w:numId w:val="5"/>
+                <w:numId w:val="2"/>
               </w:numPr>
               <w:spacing w:line="360" w:lineRule="auto"/>
               <w:ind w:left="720" w:hanging="360"/>
@@ -2083,6 +2122,11 @@
                 <w:rtl w:val="0"/>
               </w:rPr>
               <w:t xml:space="preserve">Tìm hiểu kiến trúc và cách hoạt động của mô hình PhoBERT bao gồm cách hoạt động của BERT, từ đó nắm được cách thức hoạt động cũng như điểm khác biệt giữa hai mô hình.</w:t>
+            </w:r>
+            <w:r>
+              <w:rPr>
+                <w:rtl w:val="0"/>
+              </w:rPr>
             </w:r>
           </w:p>
           <w:p>
@@ -2090,13 +2134,12 @@
               <w:widowControl w:val="0"/>
               <w:numPr>
                 <w:ilvl w:val="0"/>
-                <w:numId w:val="5"/>
+                <w:numId w:val="2"/>
               </w:numPr>
               <w:spacing w:line="360" w:lineRule="auto"/>
               <w:ind w:left="720" w:hanging="360"/>
               <w:rPr>
                 <w:rFonts w:ascii="Times New Roman" w:cs="Times New Roman" w:eastAsia="Times New Roman" w:hAnsi="Times New Roman"/>
-                <w:u w:val="none"/>
               </w:rPr>
             </w:pPr>
             <w:r>
@@ -2105,6 +2148,11 @@
                 <w:rtl w:val="0"/>
               </w:rPr>
               <w:t xml:space="preserve">Thiết kế mô hình PhoBERT kết hợp với 1 mạng Neural Network và hàm phi tuyến tính softmax để phân loại câu comment.</w:t>
+            </w:r>
+            <w:r>
+              <w:rPr>
+                <w:rtl w:val="0"/>
+              </w:rPr>
             </w:r>
           </w:p>
           <w:p>
@@ -2112,7 +2160,7 @@
               <w:widowControl w:val="0"/>
               <w:numPr>
                 <w:ilvl w:val="0"/>
-                <w:numId w:val="5"/>
+                <w:numId w:val="2"/>
               </w:numPr>
               <w:spacing w:line="360" w:lineRule="auto"/>
               <w:ind w:left="720" w:hanging="360"/>
@@ -2133,7 +2181,7 @@
               <w:widowControl w:val="0"/>
               <w:numPr>
                 <w:ilvl w:val="0"/>
-                <w:numId w:val="5"/>
+                <w:numId w:val="2"/>
               </w:numPr>
               <w:spacing w:line="360" w:lineRule="auto"/>
               <w:ind w:left="720" w:hanging="360"/>
@@ -2154,7 +2202,7 @@
               <w:widowControl w:val="0"/>
               <w:numPr>
                 <w:ilvl w:val="0"/>
-                <w:numId w:val="5"/>
+                <w:numId w:val="2"/>
               </w:numPr>
               <w:spacing w:line="360" w:lineRule="auto"/>
               <w:ind w:left="720" w:hanging="360"/>
@@ -2167,7 +2215,7 @@
                 <w:rFonts w:ascii="Times New Roman" w:cs="Times New Roman" w:eastAsia="Times New Roman" w:hAnsi="Times New Roman"/>
                 <w:rtl w:val="0"/>
               </w:rPr>
-              <w:t xml:space="preserve">Huấn luyện mô hình PhoBERT phiên bản base và phiên bản large với bộ dữ liệu đã xây dựng, so sánh và đánh giá kết quả với độ đo accuracy.</w:t>
+              <w:t xml:space="preserve">Huấn luyện mô hình PhoBERT phiên bản base và phiên bản large với bộ dữ liệu đã xây dựng, tiến hành so sánh và đánh giá kết quả với độ đo accuracy.</w:t>
             </w:r>
           </w:p>
           <w:p>
@@ -2175,7 +2223,7 @@
               <w:widowControl w:val="0"/>
               <w:numPr>
                 <w:ilvl w:val="0"/>
-                <w:numId w:val="5"/>
+                <w:numId w:val="2"/>
               </w:numPr>
               <w:spacing w:line="360" w:lineRule="auto"/>
               <w:ind w:left="720" w:hanging="360"/>
@@ -2247,7 +2295,7 @@
               <w:widowControl w:val="0"/>
               <w:numPr>
                 <w:ilvl w:val="0"/>
-                <w:numId w:val="7"/>
+                <w:numId w:val="4"/>
               </w:numPr>
               <w:spacing w:line="360" w:lineRule="auto"/>
               <w:ind w:left="720" w:hanging="360"/>
@@ -2262,6 +2310,11 @@
                 <w:rtl w:val="0"/>
               </w:rPr>
               <w:t xml:space="preserve">Mô hình PhoBERT base và large sau khi được huấn luyện với bộ dữ liệu 10000 câu comment shopee có khả năng phân loại câu spam và không spam với độ chính xác cao (độ đo accuracy &gt;=80%).</w:t>
+            </w:r>
+            <w:r>
+              <w:rPr>
+                <w:rtl w:val="0"/>
+              </w:rPr>
             </w:r>
           </w:p>
           <w:p>
@@ -2269,13 +2322,12 @@
               <w:widowControl w:val="0"/>
               <w:numPr>
                 <w:ilvl w:val="0"/>
-                <w:numId w:val="7"/>
+                <w:numId w:val="4"/>
               </w:numPr>
               <w:spacing w:line="360" w:lineRule="auto"/>
               <w:ind w:left="720" w:hanging="360"/>
               <w:rPr>
                 <w:rFonts w:ascii="Times New Roman" w:cs="Times New Roman" w:eastAsia="Times New Roman" w:hAnsi="Times New Roman"/>
-                <w:u w:val="none"/>
               </w:rPr>
             </w:pPr>
             <w:r>
@@ -2284,6 +2336,11 @@
                 <w:rtl w:val="0"/>
               </w:rPr>
               <w:t xml:space="preserve">Bộ dữ liệu 10000 câu comment về các sản phẩm điện tử trên shopee.</w:t>
+            </w:r>
+            <w:r>
+              <w:rPr>
+                <w:rtl w:val="0"/>
+              </w:rPr>
             </w:r>
           </w:p>
           <w:p>
@@ -2291,13 +2348,12 @@
               <w:widowControl w:val="0"/>
               <w:numPr>
                 <w:ilvl w:val="0"/>
-                <w:numId w:val="7"/>
+                <w:numId w:val="4"/>
               </w:numPr>
               <w:spacing w:line="360" w:lineRule="auto"/>
               <w:ind w:left="720" w:hanging="360"/>
               <w:rPr>
                 <w:rFonts w:ascii="Times New Roman" w:cs="Times New Roman" w:eastAsia="Times New Roman" w:hAnsi="Times New Roman"/>
-                <w:u w:val="none"/>
               </w:rPr>
             </w:pPr>
             <w:r>
@@ -2335,7 +2391,6 @@
             <w:pPr>
               <w:keepNext w:val="0"/>
               <w:keepLines w:val="0"/>
-              <w:pageBreakBefore w:val="0"/>
               <w:widowControl w:val="0"/>
               <w:pBdr>
                 <w:top w:space="0" w:sz="0" w:val="nil"/>
@@ -2381,7 +2436,6 @@
             <w:pPr>
               <w:keepNext w:val="0"/>
               <w:keepLines w:val="0"/>
-              <w:pageBreakBefore w:val="0"/>
               <w:widowControl w:val="0"/>
               <w:pBdr>
                 <w:top w:space="0" w:sz="0" w:val="nil"/>
@@ -2410,7 +2464,6 @@
             <w:pPr>
               <w:keepNext w:val="0"/>
               <w:keepLines w:val="0"/>
-              <w:pageBreakBefore w:val="0"/>
               <w:widowControl w:val="0"/>
               <w:pBdr>
                 <w:top w:space="0" w:sz="0" w:val="nil"/>
@@ -2470,6 +2523,29 @@
 <w:ftr xmlns:mc="http://schemas.openxmlformats.org/markup-compatibility/2006" xmlns:o="urn:schemas-microsoft-com:office:office" xmlns:r="http://schemas.openxmlformats.org/officeDocument/2006/relationships" xmlns:m="http://schemas.openxmlformats.org/officeDocument/2006/math" xmlns:v="urn:schemas-microsoft-com:vml" xmlns:wp="http://schemas.openxmlformats.org/drawingml/2006/wordprocessingDrawing" xmlns:w10="urn:schemas-microsoft-com:office:word" xmlns:w="http://schemas.openxmlformats.org/wordprocessingml/2006/main" xmlns:wne="http://schemas.microsoft.com/office/word/2006/wordml" xmlns:sl="http://schemas.openxmlformats.org/schemaLibrary/2006/main" xmlns:a="http://schemas.openxmlformats.org/drawingml/2006/main" xmlns:pic="http://schemas.openxmlformats.org/drawingml/2006/picture" xmlns:c="http://schemas.openxmlformats.org/drawingml/2006/chart" xmlns:lc="http://schemas.openxmlformats.org/drawingml/2006/lockedCanvas" xmlns:dgm="http://schemas.openxmlformats.org/drawingml/2006/diagram" xmlns:wps="http://schemas.microsoft.com/office/word/2010/wordprocessingShape" xmlns:wpg="http://schemas.microsoft.com/office/word/2010/wordprocessingGroup" xmlns:w14="http://schemas.microsoft.com/office/word/2010/wordml" xmlns:w15="http://schemas.microsoft.com/office/word/2012/wordml">
   <w:p>
     <w:pPr>
+      <w:jc w:val="right"/>
+      <w:rPr>
+        <w:rFonts w:ascii="Times New Roman" w:cs="Times New Roman" w:eastAsia="Times New Roman" w:hAnsi="Times New Roman"/>
+      </w:rPr>
+    </w:pPr>
+    <w:r>
+      <w:rPr>
+        <w:rFonts w:ascii="Times New Roman" w:cs="Times New Roman" w:eastAsia="Times New Roman" w:hAnsi="Times New Roman"/>
+      </w:rPr>
+      <w:fldChar w:fldCharType="begin"/>
+      <w:instrText xml:space="preserve">PAGE</w:instrText>
+      <w:fldChar w:fldCharType="separate"/>
+      <w:fldChar w:fldCharType="end"/>
+    </w:r>
+    <w:r>
+      <w:rPr>
+        <w:rtl w:val="0"/>
+      </w:rPr>
+    </w:r>
+  </w:p>
+  <w:p>
+    <w:pPr>
+      <w:jc w:val="right"/>
       <w:rPr/>
     </w:pPr>
     <w:r>
@@ -2485,29 +2561,6 @@
 <w:ftr xmlns:mc="http://schemas.openxmlformats.org/markup-compatibility/2006" xmlns:o="urn:schemas-microsoft-com:office:office" xmlns:r="http://schemas.openxmlformats.org/officeDocument/2006/relationships" xmlns:m="http://schemas.openxmlformats.org/officeDocument/2006/math" xmlns:v="urn:schemas-microsoft-com:vml" xmlns:wp="http://schemas.openxmlformats.org/drawingml/2006/wordprocessingDrawing" xmlns:w10="urn:schemas-microsoft-com:office:word" xmlns:w="http://schemas.openxmlformats.org/wordprocessingml/2006/main" xmlns:wne="http://schemas.microsoft.com/office/word/2006/wordml" xmlns:sl="http://schemas.openxmlformats.org/schemaLibrary/2006/main" xmlns:a="http://schemas.openxmlformats.org/drawingml/2006/main" xmlns:pic="http://schemas.openxmlformats.org/drawingml/2006/picture" xmlns:c="http://schemas.openxmlformats.org/drawingml/2006/chart" xmlns:lc="http://schemas.openxmlformats.org/drawingml/2006/lockedCanvas" xmlns:dgm="http://schemas.openxmlformats.org/drawingml/2006/diagram" xmlns:wps="http://schemas.microsoft.com/office/word/2010/wordprocessingShape" xmlns:wpg="http://schemas.microsoft.com/office/word/2010/wordprocessingGroup" xmlns:w14="http://schemas.microsoft.com/office/word/2010/wordml" xmlns:w15="http://schemas.microsoft.com/office/word/2012/wordml">
   <w:p>
     <w:pPr>
-      <w:jc w:val="right"/>
-      <w:rPr>
-        <w:rFonts w:ascii="Times New Roman" w:cs="Times New Roman" w:eastAsia="Times New Roman" w:hAnsi="Times New Roman"/>
-      </w:rPr>
-    </w:pPr>
-    <w:r>
-      <w:rPr>
-        <w:rFonts w:ascii="Times New Roman" w:cs="Times New Roman" w:eastAsia="Times New Roman" w:hAnsi="Times New Roman"/>
-      </w:rPr>
-      <w:fldChar w:fldCharType="begin"/>
-      <w:instrText xml:space="preserve">PAGE</w:instrText>
-      <w:fldChar w:fldCharType="separate"/>
-      <w:fldChar w:fldCharType="end"/>
-    </w:r>
-    <w:r>
-      <w:rPr>
-        <w:rtl w:val="0"/>
-      </w:rPr>
-    </w:r>
-  </w:p>
-  <w:p>
-    <w:pPr>
-      <w:jc w:val="right"/>
       <w:rPr/>
     </w:pPr>
     <w:r>

</xml_diff>